<commit_message>
Django templates: started, tweaked api
</commit_message>
<xml_diff>
--- a/api/django template api table.docx
+++ b/api/django template api table.docx
@@ -124,7 +124,20 @@
               <w:cnfStyle w:val="000000100000" w:firstRow="0" w:lastRow="0" w:firstColumn="0" w:lastColumn="0" w:oddVBand="0" w:evenVBand="0" w:oddHBand="1" w:evenHBand="0" w:firstRowFirstColumn="0" w:firstRowLastColumn="0" w:lastRowFirstColumn="0" w:lastRowLastColumn="0"/>
             </w:pPr>
             <w:r>
-              <w:t>“login_register”</w:t>
+              <w:t>“</w:t>
+            </w:r>
+            <w:proofErr w:type="spellStart"/>
+            <w:proofErr w:type="gramStart"/>
+            <w:r>
+              <w:t>login</w:t>
+            </w:r>
+            <w:proofErr w:type="gramEnd"/>
+            <w:r>
+              <w:t>_register</w:t>
+            </w:r>
+            <w:proofErr w:type="spellEnd"/>
+            <w:r>
+              <w:t>”</w:t>
             </w:r>
           </w:p>
         </w:tc>
@@ -150,9 +163,11 @@
             <w:tcW w:w="3264" w:type="dxa"/>
           </w:tcPr>
           <w:p>
+            <w:proofErr w:type="spellStart"/>
             <w:r>
               <w:t>Login_submit</w:t>
             </w:r>
+            <w:proofErr w:type="spellEnd"/>
           </w:p>
         </w:tc>
         <w:tc>
@@ -164,8 +179,13 @@
               <w:cnfStyle w:val="000000000000" w:firstRow="0" w:lastRow="0" w:firstColumn="0" w:lastColumn="0" w:oddVBand="0" w:evenVBand="0" w:oddHBand="0" w:evenHBand="0" w:firstRowFirstColumn="0" w:firstRowLastColumn="0" w:lastRowFirstColumn="0" w:lastRowLastColumn="0"/>
             </w:pPr>
             <w:r>
-              <w:t>/login_submit</w:t>
-            </w:r>
+              <w:t>/</w:t>
+            </w:r>
+            <w:proofErr w:type="spellStart"/>
+            <w:r>
+              <w:t>login_submit</w:t>
+            </w:r>
+            <w:proofErr w:type="spellEnd"/>
           </w:p>
         </w:tc>
         <w:tc>
@@ -177,7 +197,20 @@
               <w:cnfStyle w:val="000000000000" w:firstRow="0" w:lastRow="0" w:firstColumn="0" w:lastColumn="0" w:oddVBand="0" w:evenVBand="0" w:oddHBand="0" w:evenHBand="0" w:firstRowFirstColumn="0" w:firstRowLastColumn="0" w:lastRowFirstColumn="0" w:lastRowLastColumn="0"/>
             </w:pPr>
             <w:r>
-              <w:t>“login_submit”</w:t>
+              <w:t>“</w:t>
+            </w:r>
+            <w:proofErr w:type="spellStart"/>
+            <w:proofErr w:type="gramStart"/>
+            <w:r>
+              <w:t>login</w:t>
+            </w:r>
+            <w:proofErr w:type="gramEnd"/>
+            <w:r>
+              <w:t>_submit</w:t>
+            </w:r>
+            <w:proofErr w:type="spellEnd"/>
+            <w:r>
+              <w:t>”</w:t>
             </w:r>
           </w:p>
         </w:tc>
@@ -212,9 +245,11 @@
             <w:tcW w:w="3264" w:type="dxa"/>
           </w:tcPr>
           <w:p>
+            <w:proofErr w:type="spellStart"/>
             <w:r>
               <w:t>Register_submit</w:t>
             </w:r>
+            <w:proofErr w:type="spellEnd"/>
           </w:p>
         </w:tc>
         <w:tc>
@@ -226,8 +261,13 @@
               <w:cnfStyle w:val="000000100000" w:firstRow="0" w:lastRow="0" w:firstColumn="0" w:lastColumn="0" w:oddVBand="0" w:evenVBand="0" w:oddHBand="1" w:evenHBand="0" w:firstRowFirstColumn="0" w:firstRowLastColumn="0" w:lastRowFirstColumn="0" w:lastRowLastColumn="0"/>
             </w:pPr>
             <w:r>
-              <w:t>/register_submit</w:t>
-            </w:r>
+              <w:t>/</w:t>
+            </w:r>
+            <w:proofErr w:type="spellStart"/>
+            <w:r>
+              <w:t>register_submit</w:t>
+            </w:r>
+            <w:proofErr w:type="spellEnd"/>
           </w:p>
         </w:tc>
         <w:tc>
@@ -239,7 +279,20 @@
               <w:cnfStyle w:val="000000100000" w:firstRow="0" w:lastRow="0" w:firstColumn="0" w:lastColumn="0" w:oddVBand="0" w:evenVBand="0" w:oddHBand="1" w:evenHBand="0" w:firstRowFirstColumn="0" w:firstRowLastColumn="0" w:lastRowFirstColumn="0" w:lastRowLastColumn="0"/>
             </w:pPr>
             <w:r>
-              <w:t>“register_submit”</w:t>
+              <w:t>“</w:t>
+            </w:r>
+            <w:proofErr w:type="spellStart"/>
+            <w:proofErr w:type="gramStart"/>
+            <w:r>
+              <w:t>register</w:t>
+            </w:r>
+            <w:proofErr w:type="gramEnd"/>
+            <w:r>
+              <w:t>_submit</w:t>
+            </w:r>
+            <w:proofErr w:type="spellEnd"/>
+            <w:r>
+              <w:t>”</w:t>
             </w:r>
           </w:p>
         </w:tc>
@@ -300,7 +353,15 @@
               <w:cnfStyle w:val="000000000000" w:firstRow="0" w:lastRow="0" w:firstColumn="0" w:lastColumn="0" w:oddVBand="0" w:evenVBand="0" w:oddHBand="0" w:evenHBand="0" w:firstRowFirstColumn="0" w:firstRowLastColumn="0" w:lastRowFirstColumn="0" w:lastRowLastColumn="0"/>
             </w:pPr>
             <w:r>
-              <w:t>“home”</w:t>
+              <w:t>“</w:t>
+            </w:r>
+            <w:proofErr w:type="gramStart"/>
+            <w:r>
+              <w:t>home</w:t>
+            </w:r>
+            <w:proofErr w:type="gramEnd"/>
+            <w:r>
+              <w:t>”</w:t>
             </w:r>
           </w:p>
         </w:tc>
@@ -318,7 +379,15 @@
               <w:cnfStyle w:val="000000000000" w:firstRow="0" w:lastRow="0" w:firstColumn="0" w:lastColumn="0" w:oddVBand="0" w:evenVBand="0" w:oddHBand="0" w:evenHBand="0" w:firstRowFirstColumn="0" w:firstRowLastColumn="0" w:lastRowFirstColumn="0" w:lastRowLastColumn="0"/>
             </w:pPr>
             <w:r>
-              <w:t>Redirected to from “login_register” for logged-in users</w:t>
+              <w:t>Redirected to from “</w:t>
+            </w:r>
+            <w:proofErr w:type="spellStart"/>
+            <w:r>
+              <w:t>login_register</w:t>
+            </w:r>
+            <w:proofErr w:type="spellEnd"/>
+            <w:r>
+              <w:t>” for logged-in users</w:t>
             </w:r>
           </w:p>
         </w:tc>
@@ -349,7 +418,20 @@
               <w:cnfStyle w:val="000000100000" w:firstRow="0" w:lastRow="0" w:firstColumn="0" w:lastColumn="0" w:oddVBand="0" w:evenVBand="0" w:oddHBand="1" w:evenHBand="0" w:firstRowFirstColumn="0" w:firstRowLastColumn="0" w:lastRowFirstColumn="0" w:lastRowLastColumn="0"/>
             </w:pPr>
             <w:r>
-              <w:t>/search?query=query</w:t>
+              <w:t>/</w:t>
+            </w:r>
+            <w:proofErr w:type="spellStart"/>
+            <w:r>
+              <w:t>search</w:t>
+            </w:r>
+            <w:proofErr w:type="gramStart"/>
+            <w:r>
+              <w:t>?query</w:t>
+            </w:r>
+            <w:proofErr w:type="spellEnd"/>
+            <w:proofErr w:type="gramEnd"/>
+            <w:r>
+              <w:t>=query</w:t>
             </w:r>
           </w:p>
         </w:tc>
@@ -362,7 +444,15 @@
               <w:cnfStyle w:val="000000100000" w:firstRow="0" w:lastRow="0" w:firstColumn="0" w:lastColumn="0" w:oddVBand="0" w:evenVBand="0" w:oddHBand="1" w:evenHBand="0" w:firstRowFirstColumn="0" w:firstRowLastColumn="0" w:lastRowFirstColumn="0" w:lastRowLastColumn="0"/>
             </w:pPr>
             <w:r>
-              <w:t>“search”</w:t>
+              <w:t>“</w:t>
+            </w:r>
+            <w:proofErr w:type="gramStart"/>
+            <w:r>
+              <w:t>search</w:t>
+            </w:r>
+            <w:proofErr w:type="gramEnd"/>
+            <w:r>
+              <w:t>”</w:t>
             </w:r>
           </w:p>
         </w:tc>
@@ -415,7 +505,15 @@
               <w:cnfStyle w:val="000000000000" w:firstRow="0" w:lastRow="0" w:firstColumn="0" w:lastColumn="0" w:oddVBand="0" w:evenVBand="0" w:oddHBand="0" w:evenHBand="0" w:firstRowFirstColumn="0" w:firstRowLastColumn="0" w:lastRowFirstColumn="0" w:lastRowLastColumn="0"/>
             </w:pPr>
             <w:r>
-              <w:t>“food”</w:t>
+              <w:t>“</w:t>
+            </w:r>
+            <w:proofErr w:type="gramStart"/>
+            <w:r>
+              <w:t>food</w:t>
+            </w:r>
+            <w:proofErr w:type="gramEnd"/>
+            <w:r>
+              <w:t>”</w:t>
             </w:r>
           </w:p>
         </w:tc>
@@ -469,7 +567,15 @@
               <w:cnfStyle w:val="000000100000" w:firstRow="0" w:lastRow="0" w:firstColumn="0" w:lastColumn="0" w:oddVBand="0" w:evenVBand="0" w:oddHBand="1" w:evenHBand="0" w:firstRowFirstColumn="0" w:firstRowLastColumn="0" w:lastRowFirstColumn="0" w:lastRowLastColumn="0"/>
             </w:pPr>
             <w:r>
-              <w:t>“recipe”</w:t>
+              <w:t>“</w:t>
+            </w:r>
+            <w:proofErr w:type="gramStart"/>
+            <w:r>
+              <w:t>recipe</w:t>
+            </w:r>
+            <w:proofErr w:type="gramEnd"/>
+            <w:r>
+              <w:t>”</w:t>
             </w:r>
           </w:p>
         </w:tc>
@@ -522,7 +628,15 @@
               <w:cnfStyle w:val="000000000000" w:firstRow="0" w:lastRow="0" w:firstColumn="0" w:lastColumn="0" w:oddVBand="0" w:evenVBand="0" w:oddHBand="0" w:evenHBand="0" w:firstRowFirstColumn="0" w:firstRowLastColumn="0" w:lastRowFirstColumn="0" w:lastRowLastColumn="0"/>
             </w:pPr>
             <w:r>
-              <w:t>“equip”</w:t>
+              <w:t>“</w:t>
+            </w:r>
+            <w:proofErr w:type="gramStart"/>
+            <w:r>
+              <w:t>equip</w:t>
+            </w:r>
+            <w:proofErr w:type="gramEnd"/>
+            <w:r>
+              <w:t>”</w:t>
             </w:r>
           </w:p>
         </w:tc>
@@ -549,9 +663,11 @@
             <w:tcW w:w="3264" w:type="dxa"/>
           </w:tcPr>
           <w:p>
+            <w:proofErr w:type="spellStart"/>
             <w:r>
               <w:t>New_item</w:t>
             </w:r>
+            <w:proofErr w:type="spellEnd"/>
           </w:p>
         </w:tc>
         <w:tc>
@@ -563,8 +679,13 @@
               <w:cnfStyle w:val="000000100000" w:firstRow="0" w:lastRow="0" w:firstColumn="0" w:lastColumn="0" w:oddVBand="0" w:evenVBand="0" w:oddHBand="1" w:evenHBand="0" w:firstRowFirstColumn="0" w:firstRowLastColumn="0" w:lastRowFirstColumn="0" w:lastRowLastColumn="0"/>
             </w:pPr>
             <w:r>
-              <w:t>/new_item</w:t>
-            </w:r>
+              <w:t>/</w:t>
+            </w:r>
+            <w:proofErr w:type="spellStart"/>
+            <w:r>
+              <w:t>new_item</w:t>
+            </w:r>
+            <w:proofErr w:type="spellEnd"/>
           </w:p>
         </w:tc>
         <w:tc>
@@ -576,7 +697,20 @@
               <w:cnfStyle w:val="000000100000" w:firstRow="0" w:lastRow="0" w:firstColumn="0" w:lastColumn="0" w:oddVBand="0" w:evenVBand="0" w:oddHBand="1" w:evenHBand="0" w:firstRowFirstColumn="0" w:firstRowLastColumn="0" w:lastRowFirstColumn="0" w:lastRowLastColumn="0"/>
             </w:pPr>
             <w:r>
-              <w:t>“new_item”</w:t>
+              <w:t>“</w:t>
+            </w:r>
+            <w:proofErr w:type="spellStart"/>
+            <w:proofErr w:type="gramStart"/>
+            <w:r>
+              <w:t>new</w:t>
+            </w:r>
+            <w:proofErr w:type="gramEnd"/>
+            <w:r>
+              <w:t>_item</w:t>
+            </w:r>
+            <w:proofErr w:type="spellEnd"/>
+            <w:r>
+              <w:t>”</w:t>
             </w:r>
           </w:p>
         </w:tc>
@@ -627,6 +761,118 @@
       <w:r>
         <w:lastRenderedPageBreak/>
         <w:t>Templates for Pages</w:t>
+      </w:r>
+    </w:p>
+    <w:p>
+      <w:pPr>
+        <w:pStyle w:val="ListParagraph"/>
+        <w:numPr>
+          <w:ilvl w:val="0"/>
+          <w:numId w:val="3"/>
+        </w:numPr>
+      </w:pPr>
+      <w:r>
+        <w:t>All templates also require the context:</w:t>
+      </w:r>
+    </w:p>
+    <w:p>
+      <w:pPr>
+        <w:pStyle w:val="ListParagraph"/>
+        <w:numPr>
+          <w:ilvl w:val="1"/>
+          <w:numId w:val="3"/>
+        </w:numPr>
+      </w:pPr>
+      <w:r>
+        <w:t>“</w:t>
+      </w:r>
+      <w:proofErr w:type="spellStart"/>
+      <w:proofErr w:type="gramStart"/>
+      <w:r>
+        <w:t>page</w:t>
+      </w:r>
+      <w:proofErr w:type="gramEnd"/>
+      <w:r>
+        <w:t>_name</w:t>
+      </w:r>
+      <w:proofErr w:type="spellEnd"/>
+      <w:r>
+        <w:t xml:space="preserve">” – i.e. Home, Login, </w:t>
+      </w:r>
+      <w:proofErr w:type="spellStart"/>
+      <w:r>
+        <w:t>Food_name</w:t>
+      </w:r>
+      <w:proofErr w:type="spellEnd"/>
+      <w:r>
+        <w:t>, Search: Query</w:t>
+      </w:r>
+    </w:p>
+    <w:p>
+      <w:pPr>
+        <w:pStyle w:val="ListParagraph"/>
+        <w:numPr>
+          <w:ilvl w:val="1"/>
+          <w:numId w:val="3"/>
+        </w:numPr>
+      </w:pPr>
+      <w:r>
+        <w:t>“</w:t>
+      </w:r>
+      <w:proofErr w:type="spellStart"/>
+      <w:proofErr w:type="gramStart"/>
+      <w:r>
+        <w:t>page</w:t>
+      </w:r>
+      <w:proofErr w:type="gramEnd"/>
+      <w:r>
+        <w:t>_type</w:t>
+      </w:r>
+      <w:proofErr w:type="spellEnd"/>
+      <w:r>
+        <w:t>”: “home”,</w:t>
+      </w:r>
+      <w:r>
+        <w:t xml:space="preserve"> “search”,</w:t>
+      </w:r>
+      <w:r>
+        <w:t xml:space="preserve"> “</w:t>
+      </w:r>
+      <w:proofErr w:type="spellStart"/>
+      <w:r>
+        <w:t>login_</w:t>
+      </w:r>
+      <w:r>
+        <w:t>register</w:t>
+      </w:r>
+      <w:proofErr w:type="spellEnd"/>
+      <w:r>
+        <w:t xml:space="preserve">”, “food”, “recipe”, </w:t>
+      </w:r>
+      <w:proofErr w:type="spellStart"/>
+      <w:r>
+        <w:t>etc</w:t>
+      </w:r>
+      <w:proofErr w:type="spellEnd"/>
+    </w:p>
+    <w:p>
+      <w:pPr>
+        <w:pStyle w:val="ListParagraph"/>
+        <w:numPr>
+          <w:ilvl w:val="1"/>
+          <w:numId w:val="3"/>
+        </w:numPr>
+      </w:pPr>
+      <w:r>
+        <w:t>“</w:t>
+      </w:r>
+      <w:proofErr w:type="gramStart"/>
+      <w:r>
+        <w:t>user</w:t>
+      </w:r>
+      <w:proofErr w:type="gramEnd"/>
+      <w:r>
+        <w:t>” – the logged in user</w:t>
       </w:r>
     </w:p>
     <w:p/>
@@ -726,11 +972,16 @@
             <w:tcW w:w="2499" w:type="dxa"/>
           </w:tcPr>
           <w:p>
+            <w:proofErr w:type="gramStart"/>
             <w:r>
               <w:t>l</w:t>
             </w:r>
             <w:r>
-              <w:t>r_main</w:t>
+              <w:t>r</w:t>
+            </w:r>
+            <w:proofErr w:type="gramEnd"/>
+            <w:r>
+              <w:t>_main</w:t>
             </w:r>
             <w:r>
               <w:t>.html</w:t>
@@ -759,7 +1010,20 @@
               <w:cnfStyle w:val="000000100000" w:firstRow="0" w:lastRow="0" w:firstColumn="0" w:lastColumn="0" w:oddVBand="0" w:evenVBand="0" w:oddHBand="1" w:evenHBand="0" w:firstRowFirstColumn="0" w:firstRowLastColumn="0" w:lastRowFirstColumn="0" w:lastRowLastColumn="0"/>
             </w:pPr>
             <w:r>
-              <w:t>“login_form”</w:t>
+              <w:t>“</w:t>
+            </w:r>
+            <w:proofErr w:type="spellStart"/>
+            <w:proofErr w:type="gramStart"/>
+            <w:r>
+              <w:t>login</w:t>
+            </w:r>
+            <w:proofErr w:type="gramEnd"/>
+            <w:r>
+              <w:t>_form</w:t>
+            </w:r>
+            <w:proofErr w:type="spellEnd"/>
+            <w:r>
+              <w:t>”</w:t>
             </w:r>
           </w:p>
           <w:p>
@@ -767,7 +1031,20 @@
               <w:cnfStyle w:val="000000100000" w:firstRow="0" w:lastRow="0" w:firstColumn="0" w:lastColumn="0" w:oddVBand="0" w:evenVBand="0" w:oddHBand="1" w:evenHBand="0" w:firstRowFirstColumn="0" w:firstRowLastColumn="0" w:lastRowFirstColumn="0" w:lastRowLastColumn="0"/>
             </w:pPr>
             <w:r>
-              <w:t>“register_form”</w:t>
+              <w:t>“</w:t>
+            </w:r>
+            <w:proofErr w:type="spellStart"/>
+            <w:proofErr w:type="gramStart"/>
+            <w:r>
+              <w:t>register</w:t>
+            </w:r>
+            <w:proofErr w:type="gramEnd"/>
+            <w:r>
+              <w:t>_form</w:t>
+            </w:r>
+            <w:proofErr w:type="spellEnd"/>
+            <w:r>
+              <w:t>”</w:t>
             </w:r>
           </w:p>
         </w:tc>
@@ -821,8 +1098,13 @@
             <w:tcW w:w="2499" w:type="dxa"/>
           </w:tcPr>
           <w:p>
-            <w:r>
-              <w:t>hs_main.html</w:t>
+            <w:proofErr w:type="gramStart"/>
+            <w:r>
+              <w:t>hs</w:t>
+            </w:r>
+            <w:proofErr w:type="gramEnd"/>
+            <w:r>
+              <w:t>_main.html</w:t>
             </w:r>
           </w:p>
         </w:tc>
@@ -848,7 +1130,15 @@
               <w:cnfStyle w:val="000000000000" w:firstRow="0" w:lastRow="0" w:firstColumn="0" w:lastColumn="0" w:oddVBand="0" w:evenVBand="0" w:oddHBand="0" w:evenHBand="0" w:firstRowFirstColumn="0" w:firstRowLastColumn="0" w:lastRowFirstColumn="0" w:lastRowLastColumn="0"/>
             </w:pPr>
             <w:r>
-              <w:t>“foods”</w:t>
+              <w:t>“</w:t>
+            </w:r>
+            <w:proofErr w:type="gramStart"/>
+            <w:r>
+              <w:t>foods</w:t>
+            </w:r>
+            <w:proofErr w:type="gramEnd"/>
+            <w:r>
+              <w:t>”</w:t>
             </w:r>
           </w:p>
           <w:p>
@@ -856,7 +1146,17 @@
               <w:cnfStyle w:val="000000000000" w:firstRow="0" w:lastRow="0" w:firstColumn="0" w:lastColumn="0" w:oddVBand="0" w:evenVBand="0" w:oddHBand="0" w:evenHBand="0" w:firstRowFirstColumn="0" w:firstRowLastColumn="0" w:lastRowFirstColumn="0" w:lastRowLastColumn="0"/>
             </w:pPr>
             <w:r>
-              <w:t>“recipies”</w:t>
+              <w:t>“</w:t>
+            </w:r>
+            <w:proofErr w:type="spellStart"/>
+            <w:proofErr w:type="gramStart"/>
+            <w:r>
+              <w:t>recipies</w:t>
+            </w:r>
+            <w:proofErr w:type="spellEnd"/>
+            <w:proofErr w:type="gramEnd"/>
+            <w:r>
+              <w:t>”</w:t>
             </w:r>
           </w:p>
           <w:p>
@@ -864,7 +1164,17 @@
               <w:cnfStyle w:val="000000000000" w:firstRow="0" w:lastRow="0" w:firstColumn="0" w:lastColumn="0" w:oddVBand="0" w:evenVBand="0" w:oddHBand="0" w:evenHBand="0" w:firstRowFirstColumn="0" w:firstRowLastColumn="0" w:lastRowFirstColumn="0" w:lastRowLastColumn="0"/>
             </w:pPr>
             <w:r>
-              <w:t>“equipments”</w:t>
+              <w:t>“</w:t>
+            </w:r>
+            <w:proofErr w:type="spellStart"/>
+            <w:proofErr w:type="gramStart"/>
+            <w:r>
+              <w:t>equipments</w:t>
+            </w:r>
+            <w:proofErr w:type="spellEnd"/>
+            <w:proofErr w:type="gramEnd"/>
+            <w:r>
+              <w:t>”</w:t>
             </w:r>
           </w:p>
         </w:tc>
@@ -876,24 +1186,39 @@
             <w:pPr>
               <w:cnfStyle w:val="000000000000" w:firstRow="0" w:lastRow="0" w:firstColumn="0" w:lastColumn="0" w:oddVBand="0" w:evenVBand="0" w:oddHBand="0" w:evenHBand="0" w:firstRowFirstColumn="0" w:firstRowLastColumn="0" w:lastRowFirstColumn="0" w:lastRowLastColumn="0"/>
             </w:pPr>
-            <w:r>
-              <w:t>array of items</w:t>
+            <w:proofErr w:type="gramStart"/>
+            <w:r>
+              <w:t>array</w:t>
+            </w:r>
+            <w:proofErr w:type="gramEnd"/>
+            <w:r>
+              <w:t xml:space="preserve"> of items</w:t>
             </w:r>
           </w:p>
           <w:p>
             <w:pPr>
               <w:cnfStyle w:val="000000000000" w:firstRow="0" w:lastRow="0" w:firstColumn="0" w:lastColumn="0" w:oddVBand="0" w:evenVBand="0" w:oddHBand="0" w:evenHBand="0" w:firstRowFirstColumn="0" w:firstRowLastColumn="0" w:lastRowFirstColumn="0" w:lastRowLastColumn="0"/>
             </w:pPr>
-            <w:r>
-              <w:t>array of items</w:t>
+            <w:proofErr w:type="gramStart"/>
+            <w:r>
+              <w:t>array</w:t>
+            </w:r>
+            <w:proofErr w:type="gramEnd"/>
+            <w:r>
+              <w:t xml:space="preserve"> of items</w:t>
             </w:r>
           </w:p>
           <w:p>
             <w:pPr>
               <w:cnfStyle w:val="000000000000" w:firstRow="0" w:lastRow="0" w:firstColumn="0" w:lastColumn="0" w:oddVBand="0" w:evenVBand="0" w:oddHBand="0" w:evenHBand="0" w:firstRowFirstColumn="0" w:firstRowLastColumn="0" w:lastRowFirstColumn="0" w:lastRowLastColumn="0"/>
             </w:pPr>
-            <w:r>
-              <w:t>array of items</w:t>
+            <w:proofErr w:type="gramStart"/>
+            <w:r>
+              <w:t>array</w:t>
+            </w:r>
+            <w:proofErr w:type="gramEnd"/>
+            <w:r>
+              <w:t xml:space="preserve"> of items</w:t>
             </w:r>
           </w:p>
         </w:tc>
@@ -910,8 +1235,21 @@
               </w:numPr>
               <w:cnfStyle w:val="000000000000" w:firstRow="0" w:lastRow="0" w:firstColumn="0" w:lastColumn="0" w:oddVBand="0" w:evenVBand="0" w:oddHBand="0" w:evenHBand="0" w:firstRowFirstColumn="0" w:firstRowLastColumn="0" w:lastRowFirstColumn="0" w:lastRowLastColumn="0"/>
             </w:pPr>
-            <w:r>
-              <w:t>the plurals are not proper english, but we need to maintain the single-time/array convention</w:t>
+            <w:proofErr w:type="gramStart"/>
+            <w:r>
+              <w:t>the</w:t>
+            </w:r>
+            <w:proofErr w:type="gramEnd"/>
+            <w:r>
+              <w:t xml:space="preserve"> plurals are not proper </w:t>
+            </w:r>
+            <w:proofErr w:type="spellStart"/>
+            <w:r>
+              <w:t>english</w:t>
+            </w:r>
+            <w:proofErr w:type="spellEnd"/>
+            <w:r>
+              <w:t>, but we need to maintain the single-time/array convention</w:t>
             </w:r>
           </w:p>
           <w:p>
@@ -923,8 +1261,13 @@
               </w:numPr>
               <w:cnfStyle w:val="000000000000" w:firstRow="0" w:lastRow="0" w:firstColumn="0" w:lastColumn="0" w:oddVBand="0" w:evenVBand="0" w:oddHBand="0" w:evenHBand="0" w:firstRowFirstColumn="0" w:firstRowLastColumn="0" w:lastRowFirstColumn="0" w:lastRowLastColumn="0"/>
             </w:pPr>
-            <w:r>
-              <w:t>for home is most recent ~5</w:t>
+            <w:proofErr w:type="gramStart"/>
+            <w:r>
+              <w:t>for</w:t>
+            </w:r>
+            <w:proofErr w:type="gramEnd"/>
+            <w:r>
+              <w:t xml:space="preserve"> home is most recent ~5</w:t>
             </w:r>
             <w:r>
               <w:t xml:space="preserve"> of each</w:t>
@@ -959,7 +1302,15 @@
               </w:rPr>
             </w:pPr>
             <w:r>
-              <w:t>“item_main.html”</w:t>
+              <w:t>“</w:t>
+            </w:r>
+            <w:proofErr w:type="gramStart"/>
+            <w:r>
+              <w:t>item</w:t>
+            </w:r>
+            <w:proofErr w:type="gramEnd"/>
+            <w:r>
+              <w:t>_main.html”</w:t>
             </w:r>
           </w:p>
           <w:p/>
@@ -1000,7 +1351,15 @@
               <w:cnfStyle w:val="000000100000" w:firstRow="0" w:lastRow="0" w:firstColumn="0" w:lastColumn="0" w:oddVBand="0" w:evenVBand="0" w:oddHBand="1" w:evenHBand="0" w:firstRowFirstColumn="0" w:firstRowLastColumn="0" w:lastRowFirstColumn="0" w:lastRowLastColumn="0"/>
             </w:pPr>
             <w:r>
-              <w:t>“item”</w:t>
+              <w:t>“</w:t>
+            </w:r>
+            <w:proofErr w:type="gramStart"/>
+            <w:r>
+              <w:t>item</w:t>
+            </w:r>
+            <w:proofErr w:type="gramEnd"/>
+            <w:r>
+              <w:t>”</w:t>
             </w:r>
           </w:p>
         </w:tc>
@@ -1038,8 +1397,13 @@
             <w:tcW w:w="2499" w:type="dxa"/>
           </w:tcPr>
           <w:p>
-            <w:r>
-              <w:t>new_item_main.html</w:t>
+            <w:proofErr w:type="gramStart"/>
+            <w:r>
+              <w:t>new</w:t>
+            </w:r>
+            <w:proofErr w:type="gramEnd"/>
+            <w:r>
+              <w:t>_item_main.html</w:t>
             </w:r>
           </w:p>
         </w:tc>
@@ -1065,7 +1429,20 @@
               <w:cnfStyle w:val="000000000000" w:firstRow="0" w:lastRow="0" w:firstColumn="0" w:lastColumn="0" w:oddVBand="0" w:evenVBand="0" w:oddHBand="0" w:evenHBand="0" w:firstRowFirstColumn="0" w:firstRowLastColumn="0" w:lastRowFirstColumn="0" w:lastRowLastColumn="0"/>
             </w:pPr>
             <w:r>
-              <w:t>“item_form”</w:t>
+              <w:t>“</w:t>
+            </w:r>
+            <w:proofErr w:type="spellStart"/>
+            <w:proofErr w:type="gramStart"/>
+            <w:r>
+              <w:t>item</w:t>
+            </w:r>
+            <w:proofErr w:type="gramEnd"/>
+            <w:r>
+              <w:t>_form</w:t>
+            </w:r>
+            <w:proofErr w:type="spellEnd"/>
+            <w:r>
+              <w:t>”</w:t>
             </w:r>
           </w:p>
         </w:tc>
@@ -1125,7 +1502,15 @@
           </w:tcPr>
           <w:p>
             <w:r>
-              <w:t>“new_review.html”</w:t>
+              <w:t>“</w:t>
+            </w:r>
+            <w:proofErr w:type="gramStart"/>
+            <w:r>
+              <w:t>new</w:t>
+            </w:r>
+            <w:proofErr w:type="gramEnd"/>
+            <w:r>
+              <w:t>_review.html”</w:t>
             </w:r>
           </w:p>
         </w:tc>
@@ -1151,7 +1536,20 @@
               <w:cnfStyle w:val="000000100000" w:firstRow="0" w:lastRow="0" w:firstColumn="0" w:lastColumn="0" w:oddVBand="0" w:evenVBand="0" w:oddHBand="1" w:evenHBand="0" w:firstRowFirstColumn="0" w:firstRowLastColumn="0" w:lastRowFirstColumn="0" w:lastRowLastColumn="0"/>
             </w:pPr>
             <w:r>
-              <w:t>“review_form”</w:t>
+              <w:t>“</w:t>
+            </w:r>
+            <w:proofErr w:type="spellStart"/>
+            <w:proofErr w:type="gramStart"/>
+            <w:r>
+              <w:t>review</w:t>
+            </w:r>
+            <w:proofErr w:type="gramEnd"/>
+            <w:r>
+              <w:t>_form</w:t>
+            </w:r>
+            <w:proofErr w:type="spellEnd"/>
+            <w:r>
+              <w:t>”</w:t>
             </w:r>
           </w:p>
         </w:tc>
@@ -1201,8 +1599,56 @@
     </w:p>
     <w:p/>
     <w:p>
+      <w:pPr>
+        <w:pStyle w:val="ListParagraph"/>
+        <w:numPr>
+          <w:ilvl w:val="0"/>
+          <w:numId w:val="2"/>
+        </w:numPr>
+      </w:pPr>
+      <w:r>
+        <w:t>Items can have optional extra propertied added at runtime – things like the amazon link, average cooking time, etc.</w:t>
+      </w:r>
+    </w:p>
+    <w:p>
+      <w:pPr>
+        <w:pStyle w:val="ListParagraph"/>
+        <w:numPr>
+          <w:ilvl w:val="1"/>
+          <w:numId w:val="2"/>
+        </w:numPr>
+      </w:pPr>
+      <w:r>
+        <w:t>We should go over this in person to figure out the details</w:t>
+      </w:r>
+    </w:p>
+    <w:p>
+      <w:pPr>
+        <w:pStyle w:val="ListParagraph"/>
+        <w:numPr>
+          <w:ilvl w:val="0"/>
+          <w:numId w:val="2"/>
+        </w:numPr>
+      </w:pPr>
+      <w:r>
+        <w:t xml:space="preserve">We need to </w:t>
+      </w:r>
+      <w:r>
+        <w:t>detail</w:t>
+      </w:r>
+      <w:r>
+        <w:t xml:space="preserve"> </w:t>
+      </w:r>
       <w:bookmarkStart w:id="0" w:name="_GoBack"/>
       <w:bookmarkEnd w:id="0"/>
+      <w:r>
+        <w:t>how pictures are going to be stored/</w:t>
+      </w:r>
+      <w:proofErr w:type="spellStart"/>
+      <w:r>
+        <w:t>retreived</w:t>
+      </w:r>
+      <w:proofErr w:type="spellEnd"/>
     </w:p>
     <w:sectPr>
       <w:pgSz w:w="15840" w:h="12240" w:orient="landscape"/>
@@ -1256,7 +1702,7 @@
   <w:abstractNum w:abstractNumId="0">
     <w:nsid w:val="17BF2E22"/>
     <w:multiLevelType w:val="hybridMultilevel"/>
-    <w:tmpl w:val="54B06AAC"/>
+    <w:tmpl w:val="44E68F06"/>
     <w:lvl w:ilvl="0" w:tplc="04090001">
       <w:start w:val="1"/>
       <w:numFmt w:val="bullet"/>
@@ -1269,7 +1715,7 @@
         <w:rFonts w:ascii="Symbol" w:hAnsi="Symbol" w:hint="default"/>
       </w:rPr>
     </w:lvl>
-    <w:lvl w:ilvl="1" w:tplc="04090003" w:tentative="1">
+    <w:lvl w:ilvl="1" w:tplc="04090003">
       <w:start w:val="1"/>
       <w:numFmt w:val="bullet"/>
       <w:lvlText w:val="o"/>
@@ -1367,6 +1813,119 @@
     </w:lvl>
   </w:abstractNum>
   <w:abstractNum w:abstractNumId="1">
+    <w:nsid w:val="21D651DA"/>
+    <w:multiLevelType w:val="hybridMultilevel"/>
+    <w:tmpl w:val="D65E580C"/>
+    <w:lvl w:ilvl="0" w:tplc="04090001">
+      <w:start w:val="1"/>
+      <w:numFmt w:val="bullet"/>
+      <w:lvlText w:val=""/>
+      <w:lvlJc w:val="left"/>
+      <w:pPr>
+        <w:ind w:left="720" w:hanging="360"/>
+      </w:pPr>
+      <w:rPr>
+        <w:rFonts w:ascii="Symbol" w:hAnsi="Symbol" w:hint="default"/>
+      </w:rPr>
+    </w:lvl>
+    <w:lvl w:ilvl="1" w:tplc="04090003">
+      <w:start w:val="1"/>
+      <w:numFmt w:val="bullet"/>
+      <w:lvlText w:val="o"/>
+      <w:lvlJc w:val="left"/>
+      <w:pPr>
+        <w:ind w:left="1440" w:hanging="360"/>
+      </w:pPr>
+      <w:rPr>
+        <w:rFonts w:ascii="Courier New" w:hAnsi="Courier New" w:hint="default"/>
+      </w:rPr>
+    </w:lvl>
+    <w:lvl w:ilvl="2" w:tplc="04090005" w:tentative="1">
+      <w:start w:val="1"/>
+      <w:numFmt w:val="bullet"/>
+      <w:lvlText w:val=""/>
+      <w:lvlJc w:val="left"/>
+      <w:pPr>
+        <w:ind w:left="2160" w:hanging="360"/>
+      </w:pPr>
+      <w:rPr>
+        <w:rFonts w:ascii="Wingdings" w:hAnsi="Wingdings" w:hint="default"/>
+      </w:rPr>
+    </w:lvl>
+    <w:lvl w:ilvl="3" w:tplc="04090001" w:tentative="1">
+      <w:start w:val="1"/>
+      <w:numFmt w:val="bullet"/>
+      <w:lvlText w:val=""/>
+      <w:lvlJc w:val="left"/>
+      <w:pPr>
+        <w:ind w:left="2880" w:hanging="360"/>
+      </w:pPr>
+      <w:rPr>
+        <w:rFonts w:ascii="Symbol" w:hAnsi="Symbol" w:hint="default"/>
+      </w:rPr>
+    </w:lvl>
+    <w:lvl w:ilvl="4" w:tplc="04090003" w:tentative="1">
+      <w:start w:val="1"/>
+      <w:numFmt w:val="bullet"/>
+      <w:lvlText w:val="o"/>
+      <w:lvlJc w:val="left"/>
+      <w:pPr>
+        <w:ind w:left="3600" w:hanging="360"/>
+      </w:pPr>
+      <w:rPr>
+        <w:rFonts w:ascii="Courier New" w:hAnsi="Courier New" w:hint="default"/>
+      </w:rPr>
+    </w:lvl>
+    <w:lvl w:ilvl="5" w:tplc="04090005" w:tentative="1">
+      <w:start w:val="1"/>
+      <w:numFmt w:val="bullet"/>
+      <w:lvlText w:val=""/>
+      <w:lvlJc w:val="left"/>
+      <w:pPr>
+        <w:ind w:left="4320" w:hanging="360"/>
+      </w:pPr>
+      <w:rPr>
+        <w:rFonts w:ascii="Wingdings" w:hAnsi="Wingdings" w:hint="default"/>
+      </w:rPr>
+    </w:lvl>
+    <w:lvl w:ilvl="6" w:tplc="04090001" w:tentative="1">
+      <w:start w:val="1"/>
+      <w:numFmt w:val="bullet"/>
+      <w:lvlText w:val=""/>
+      <w:lvlJc w:val="left"/>
+      <w:pPr>
+        <w:ind w:left="5040" w:hanging="360"/>
+      </w:pPr>
+      <w:rPr>
+        <w:rFonts w:ascii="Symbol" w:hAnsi="Symbol" w:hint="default"/>
+      </w:rPr>
+    </w:lvl>
+    <w:lvl w:ilvl="7" w:tplc="04090003" w:tentative="1">
+      <w:start w:val="1"/>
+      <w:numFmt w:val="bullet"/>
+      <w:lvlText w:val="o"/>
+      <w:lvlJc w:val="left"/>
+      <w:pPr>
+        <w:ind w:left="5760" w:hanging="360"/>
+      </w:pPr>
+      <w:rPr>
+        <w:rFonts w:ascii="Courier New" w:hAnsi="Courier New" w:hint="default"/>
+      </w:rPr>
+    </w:lvl>
+    <w:lvl w:ilvl="8" w:tplc="04090005" w:tentative="1">
+      <w:start w:val="1"/>
+      <w:numFmt w:val="bullet"/>
+      <w:lvlText w:val=""/>
+      <w:lvlJc w:val="left"/>
+      <w:pPr>
+        <w:ind w:left="6480" w:hanging="360"/>
+      </w:pPr>
+      <w:rPr>
+        <w:rFonts w:ascii="Wingdings" w:hAnsi="Wingdings" w:hint="default"/>
+      </w:rPr>
+    </w:lvl>
+  </w:abstractNum>
+  <w:abstractNum w:abstractNumId="2">
     <w:nsid w:val="7B0F3D18"/>
     <w:multiLevelType w:val="hybridMultilevel"/>
     <w:tmpl w:val="1A4EA466"/>
@@ -1480,10 +2039,13 @@
     </w:lvl>
   </w:abstractNum>
   <w:num w:numId="1">
-    <w:abstractNumId w:val="1"/>
+    <w:abstractNumId w:val="2"/>
   </w:num>
   <w:num w:numId="2">
     <w:abstractNumId w:val="0"/>
+  </w:num>
+  <w:num w:numId="3">
+    <w:abstractNumId w:val="1"/>
   </w:num>
 </w:numbering>
 </file>

</xml_diff>

<commit_message>
Updated Django API, added preliminary AJAX API
</commit_message>
<xml_diff>
--- a/api/django template api table.docx
+++ b/api/django template api table.docx
@@ -1490,109 +1490,10 @@
           </w:p>
         </w:tc>
       </w:tr>
-      <w:tr>
-        <w:trPr>
-          <w:cnfStyle w:val="000000100000" w:firstRow="0" w:lastRow="0" w:firstColumn="0" w:lastColumn="0" w:oddVBand="0" w:evenVBand="0" w:oddHBand="1" w:evenHBand="0" w:firstRowFirstColumn="0" w:firstRowLastColumn="0" w:lastRowFirstColumn="0" w:lastRowLastColumn="0"/>
-          <w:jc w:val="center"/>
-        </w:trPr>
-        <w:tc>
-          <w:tcPr>
-            <w:cnfStyle w:val="001000000000" w:firstRow="0" w:lastRow="0" w:firstColumn="1" w:lastColumn="0" w:oddVBand="0" w:evenVBand="0" w:oddHBand="0" w:evenHBand="0" w:firstRowFirstColumn="0" w:firstRowLastColumn="0" w:lastRowFirstColumn="0" w:lastRowLastColumn="0"/>
-            <w:tcW w:w="2499" w:type="dxa"/>
-          </w:tcPr>
-          <w:p>
-            <w:r>
-              <w:t>“</w:t>
-            </w:r>
-            <w:proofErr w:type="gramStart"/>
-            <w:r>
-              <w:t>new</w:t>
-            </w:r>
-            <w:proofErr w:type="gramEnd"/>
-            <w:r>
-              <w:t>_review.html”</w:t>
-            </w:r>
-          </w:p>
-        </w:tc>
-        <w:tc>
-          <w:tcPr>
-            <w:tcW w:w="1838" w:type="dxa"/>
-          </w:tcPr>
-          <w:p>
-            <w:pPr>
-              <w:cnfStyle w:val="000000100000" w:firstRow="0" w:lastRow="0" w:firstColumn="0" w:lastColumn="0" w:oddVBand="0" w:evenVBand="0" w:oddHBand="1" w:evenHBand="0" w:firstRowFirstColumn="0" w:firstRowLastColumn="0" w:lastRowFirstColumn="0" w:lastRowLastColumn="0"/>
-            </w:pPr>
-            <w:r>
-              <w:t>For adding a review to an item</w:t>
-            </w:r>
-          </w:p>
-        </w:tc>
-        <w:tc>
-          <w:tcPr>
-            <w:tcW w:w="1951" w:type="dxa"/>
-          </w:tcPr>
-          <w:p>
-            <w:pPr>
-              <w:cnfStyle w:val="000000100000" w:firstRow="0" w:lastRow="0" w:firstColumn="0" w:lastColumn="0" w:oddVBand="0" w:evenVBand="0" w:oddHBand="1" w:evenHBand="0" w:firstRowFirstColumn="0" w:firstRowLastColumn="0" w:lastRowFirstColumn="0" w:lastRowLastColumn="0"/>
-            </w:pPr>
-            <w:r>
-              <w:t>“</w:t>
-            </w:r>
-            <w:proofErr w:type="spellStart"/>
-            <w:proofErr w:type="gramStart"/>
-            <w:r>
-              <w:t>review</w:t>
-            </w:r>
-            <w:proofErr w:type="gramEnd"/>
-            <w:r>
-              <w:t>_form</w:t>
-            </w:r>
-            <w:proofErr w:type="spellEnd"/>
-            <w:r>
-              <w:t>”</w:t>
-            </w:r>
-          </w:p>
-        </w:tc>
-        <w:tc>
-          <w:tcPr>
-            <w:tcW w:w="1689" w:type="dxa"/>
-          </w:tcPr>
-          <w:p>
-            <w:pPr>
-              <w:cnfStyle w:val="000000100000" w:firstRow="0" w:lastRow="0" w:firstColumn="0" w:lastColumn="0" w:oddVBand="0" w:evenVBand="0" w:oddHBand="1" w:evenHBand="0" w:firstRowFirstColumn="0" w:firstRowLastColumn="0" w:lastRowFirstColumn="0" w:lastRowLastColumn="0"/>
-            </w:pPr>
-            <w:r>
-              <w:t>Review Form</w:t>
-            </w:r>
-          </w:p>
-        </w:tc>
-        <w:tc>
-          <w:tcPr>
-            <w:tcW w:w="5057" w:type="dxa"/>
-          </w:tcPr>
-          <w:p>
-            <w:pPr>
-              <w:pStyle w:val="ListParagraph"/>
-              <w:numPr>
-                <w:ilvl w:val="0"/>
-                <w:numId w:val="2"/>
-              </w:numPr>
-              <w:cnfStyle w:val="000000100000" w:firstRow="0" w:lastRow="0" w:firstColumn="0" w:lastColumn="0" w:oddVBand="0" w:evenVBand="0" w:oddHBand="1" w:evenHBand="0" w:firstRowFirstColumn="0" w:firstRowLastColumn="0" w:lastRowFirstColumn="0" w:lastRowLastColumn="0"/>
-            </w:pPr>
-            <w:r>
-              <w:t>Hidden field with item type and id</w:t>
-            </w:r>
-          </w:p>
-          <w:p>
-            <w:pPr>
-              <w:ind w:left="360"/>
-              <w:cnfStyle w:val="000000100000" w:firstRow="0" w:lastRow="0" w:firstColumn="0" w:lastColumn="0" w:oddVBand="0" w:evenVBand="0" w:oddHBand="1" w:evenHBand="0" w:firstRowFirstColumn="0" w:firstRowLastColumn="0" w:lastRowFirstColumn="0" w:lastRowLastColumn="0"/>
-            </w:pPr>
-          </w:p>
-        </w:tc>
-      </w:tr>
     </w:tbl>
     <w:p>
+      <w:bookmarkStart w:id="0" w:name="_GoBack"/>
+      <w:bookmarkEnd w:id="0"/>
       <w:r>
         <w:tab/>
       </w:r>
@@ -1637,12 +1538,7 @@
         <w:t>detail</w:t>
       </w:r>
       <w:r>
-        <w:t xml:space="preserve"> </w:t>
-      </w:r>
-      <w:bookmarkStart w:id="0" w:name="_GoBack"/>
-      <w:bookmarkEnd w:id="0"/>
-      <w:r>
-        <w:t>how pictures are going to be stored/</w:t>
+        <w:t xml:space="preserve"> how pictures are going to be stored/</w:t>
       </w:r>
       <w:proofErr w:type="spellStart"/>
       <w:r>

</xml_diff>